<commit_message>
updated resume and goals section
</commit_message>
<xml_diff>
--- a/Kirtan Sakariya Resume.docx
+++ b/Kirtan Sakariya Resume.docx
@@ -1,6 +1,6 @@
 
 <file path=word/document.xml><?xml version="1.0" encoding="utf-8"?>
-<w:document xmlns:wpc="http://schemas.microsoft.com/office/word/2010/wordprocessingCanvas" xmlns:mc="http://schemas.openxmlformats.org/markup-compatibility/2006" xmlns:o="urn:schemas-microsoft-com:office:office" xmlns:r="http://schemas.openxmlformats.org/officeDocument/2006/relationships" xmlns:m="http://schemas.openxmlformats.org/officeDocument/2006/math" xmlns:v="urn:schemas-microsoft-com:vml" xmlns:wp14="http://schemas.microsoft.com/office/word/2010/wordprocessingDrawing" xmlns:wp="http://schemas.openxmlformats.org/drawingml/2006/wordprocessingDrawing" xmlns:w10="urn:schemas-microsoft-com:office:word" xmlns:w="http://schemas.openxmlformats.org/wordprocessingml/2006/main" xmlns:w14="http://schemas.microsoft.com/office/word/2010/wordml" xmlns:w15="http://schemas.microsoft.com/office/word/2012/wordml" xmlns:wpg="http://schemas.microsoft.com/office/word/2010/wordprocessingGroup" xmlns:wpi="http://schemas.microsoft.com/office/word/2010/wordprocessingInk" xmlns:wne="http://schemas.microsoft.com/office/word/2006/wordml" xmlns:wps="http://schemas.microsoft.com/office/word/2010/wordprocessingShape" mc:Ignorable="w14 w15 wp14">
+<w:document xmlns:wpc="http://schemas.microsoft.com/office/word/2010/wordprocessingCanvas" xmlns:cx="http://schemas.microsoft.com/office/drawing/2014/chartex" xmlns:cx1="http://schemas.microsoft.com/office/drawing/2015/9/8/chartex" xmlns:cx2="http://schemas.microsoft.com/office/drawing/2015/10/21/chartex" xmlns:cx3="http://schemas.microsoft.com/office/drawing/2016/5/9/chartex" xmlns:cx4="http://schemas.microsoft.com/office/drawing/2016/5/10/chartex" xmlns:cx5="http://schemas.microsoft.com/office/drawing/2016/5/11/chartex" xmlns:cx6="http://schemas.microsoft.com/office/drawing/2016/5/12/chartex" xmlns:cx7="http://schemas.microsoft.com/office/drawing/2016/5/13/chartex" xmlns:cx8="http://schemas.microsoft.com/office/drawing/2016/5/14/chartex" xmlns:mc="http://schemas.openxmlformats.org/markup-compatibility/2006" xmlns:aink="http://schemas.microsoft.com/office/drawing/2016/ink" xmlns:o="urn:schemas-microsoft-com:office:office" xmlns:r="http://schemas.openxmlformats.org/officeDocument/2006/relationships" xmlns:m="http://schemas.openxmlformats.org/officeDocument/2006/math" xmlns:v="urn:schemas-microsoft-com:vml" xmlns:wp14="http://schemas.microsoft.com/office/word/2010/wordprocessingDrawing" xmlns:wp="http://schemas.openxmlformats.org/drawingml/2006/wordprocessingDrawing" xmlns:w10="urn:schemas-microsoft-com:office:word" xmlns:w="http://schemas.openxmlformats.org/wordprocessingml/2006/main" xmlns:w14="http://schemas.microsoft.com/office/word/2010/wordml" xmlns:w15="http://schemas.microsoft.com/office/word/2012/wordml" xmlns:w16se="http://schemas.microsoft.com/office/word/2015/wordml/symex" xmlns:wpg="http://schemas.microsoft.com/office/word/2010/wordprocessingGroup" xmlns:wpi="http://schemas.microsoft.com/office/word/2010/wordprocessingInk" xmlns:wne="http://schemas.microsoft.com/office/word/2006/wordml" xmlns:wps="http://schemas.microsoft.com/office/word/2010/wordprocessingShape" mc:Ignorable="w14 w15 w16se wp14">
   <w:body>
     <w:p>
       <w:pPr>
@@ -28,180 +28,218 @@
           <w:szCs w:val="26"/>
         </w:rPr>
       </w:pPr>
+      <w:r>
+        <w:rPr>
+          <w:rFonts w:ascii="Palatino Linotype" w:hAnsi="Palatino Linotype"/>
+          <w:szCs w:val="26"/>
+        </w:rPr>
+        <w:t>Litchfield Tower B, Mailbox #1011-1</w:t>
+      </w:r>
+    </w:p>
+    <w:p>
+      <w:pPr>
+        <w:jc w:val="center"/>
+        <w:rPr>
+          <w:rFonts w:ascii="Palatino Linotype" w:hAnsi="Palatino Linotype"/>
+          <w:szCs w:val="26"/>
+        </w:rPr>
+      </w:pPr>
+      <w:r>
+        <w:rPr>
+          <w:rFonts w:ascii="Palatino Linotype" w:hAnsi="Palatino Linotype"/>
+          <w:szCs w:val="26"/>
+        </w:rPr>
+        <w:t>3990 Fifth Avenue</w:t>
+      </w:r>
+    </w:p>
+    <w:p>
+      <w:pPr>
+        <w:jc w:val="center"/>
+        <w:rPr>
+          <w:rFonts w:ascii="Palatino Linotype" w:hAnsi="Palatino Linotype"/>
+          <w:szCs w:val="26"/>
+        </w:rPr>
+      </w:pPr>
+      <w:r>
+        <w:rPr>
+          <w:rFonts w:ascii="Palatino Linotype" w:hAnsi="Palatino Linotype"/>
+          <w:szCs w:val="26"/>
+        </w:rPr>
+        <w:t>Pittsburgh, PA 15213</w:t>
+      </w:r>
+    </w:p>
+    <w:p>
+      <w:pPr>
+        <w:tabs>
+          <w:tab w:val="center" w:pos="4680"/>
+          <w:tab w:val="right" w:pos="9360"/>
+        </w:tabs>
+        <w:rPr>
+          <w:rFonts w:ascii="Palatino Linotype" w:hAnsi="Palatino Linotype"/>
+          <w:szCs w:val="26"/>
+          <w:u w:val="single"/>
+        </w:rPr>
+      </w:pPr>
+      <w:r>
+        <w:rPr>
+          <w:rFonts w:ascii="Palatino Linotype" w:hAnsi="Palatino Linotype"/>
+          <w:szCs w:val="26"/>
+          <w:u w:val="single"/>
+        </w:rPr>
+        <w:t xml:space="preserve">Cell </w:t>
+      </w:r>
+      <w:r>
+        <w:rPr>
+          <w:rFonts w:ascii="Palatino Linotype" w:hAnsi="Palatino Linotype"/>
+          <w:szCs w:val="26"/>
+          <w:u w:val="single"/>
+        </w:rPr>
+        <w:t>–</w:t>
+      </w:r>
+      <w:r>
+        <w:rPr>
+          <w:rFonts w:ascii="Palatino Linotype" w:hAnsi="Palatino Linotype"/>
+          <w:szCs w:val="26"/>
+          <w:u w:val="single"/>
+        </w:rPr>
+        <w:t xml:space="preserve"> </w:t>
+      </w:r>
+      <w:r>
+        <w:rPr>
+          <w:rFonts w:ascii="Palatino Linotype" w:hAnsi="Palatino Linotype"/>
+          <w:szCs w:val="26"/>
+          <w:u w:val="single"/>
+        </w:rPr>
+        <w:t>(412) 915-5301</w:t>
+      </w:r>
+      <w:r>
+        <w:rPr>
+          <w:rFonts w:ascii="Palatino Linotype" w:hAnsi="Palatino Linotype"/>
+          <w:szCs w:val="26"/>
+          <w:u w:val="single"/>
+        </w:rPr>
+        <w:tab/>
+      </w:r>
+      <w:r>
+        <w:rPr>
+          <w:rFonts w:ascii="Palatino Linotype" w:hAnsi="Palatino Linotype"/>
+          <w:szCs w:val="26"/>
+          <w:u w:val="single"/>
+        </w:rPr>
+        <w:tab/>
+      </w:r>
+      <w:r>
+        <w:rPr>
+          <w:rFonts w:ascii="Palatino Linotype" w:hAnsi="Palatino Linotype"/>
+          <w:szCs w:val="26"/>
+          <w:u w:val="single"/>
+        </w:rPr>
+        <w:t>kjs137@pitt.edu</w:t>
+      </w:r>
+    </w:p>
+    <w:p>
+      <w:pPr>
+        <w:pStyle w:val="ListParagraph"/>
+        <w:tabs>
+          <w:tab w:val="left" w:pos="2160"/>
+          <w:tab w:val="center" w:pos="4680"/>
+          <w:tab w:val="right" w:pos="9360"/>
+        </w:tabs>
+        <w:rPr>
+          <w:rFonts w:ascii="Palatino Linotype" w:hAnsi="Palatino Linotype"/>
+          <w:szCs w:val="26"/>
+        </w:rPr>
+      </w:pPr>
+    </w:p>
+    <w:p>
+      <w:pPr>
+        <w:tabs>
+          <w:tab w:val="left" w:pos="2160"/>
+          <w:tab w:val="center" w:pos="4680"/>
+          <w:tab w:val="right" w:pos="9360"/>
+        </w:tabs>
+        <w:ind w:left="2160" w:hanging="2160"/>
+        <w:rPr>
+          <w:rFonts w:ascii="Palatino Linotype" w:hAnsi="Palatino Linotype"/>
+          <w:szCs w:val="26"/>
+        </w:rPr>
+      </w:pPr>
+      <w:r>
+        <w:rPr>
+          <w:rFonts w:ascii="Palatino Linotype" w:hAnsi="Palatino Linotype"/>
+          <w:b/>
+          <w:szCs w:val="26"/>
+        </w:rPr>
+        <w:t>EDUCATION</w:t>
+      </w:r>
+      <w:r>
+        <w:rPr>
+          <w:rFonts w:ascii="Palatino Linotype" w:hAnsi="Palatino Linotype"/>
+          <w:b/>
+          <w:szCs w:val="26"/>
+        </w:rPr>
+        <w:tab/>
+      </w:r>
+      <w:r>
+        <w:rPr>
+          <w:rFonts w:ascii="Palatino Linotype" w:hAnsi="Palatino Linotype"/>
+          <w:b/>
+          <w:szCs w:val="26"/>
+        </w:rPr>
+        <w:tab/>
+      </w:r>
+      <w:r>
+        <w:rPr>
+          <w:rFonts w:ascii="Palatino Linotype" w:hAnsi="Palatino Linotype"/>
+          <w:b/>
+          <w:szCs w:val="26"/>
+        </w:rPr>
+        <w:tab/>
+      </w:r>
+    </w:p>
+    <w:p>
+      <w:pPr>
+        <w:tabs>
+          <w:tab w:val="left" w:pos="2160"/>
+          <w:tab w:val="center" w:pos="4680"/>
+          <w:tab w:val="right" w:pos="9360"/>
+        </w:tabs>
+        <w:ind w:left="2160" w:hanging="2160"/>
+        <w:rPr>
+          <w:rFonts w:ascii="Palatino Linotype" w:hAnsi="Palatino Linotype"/>
+          <w:szCs w:val="26"/>
+        </w:rPr>
+      </w:pPr>
+      <w:r>
+        <w:rPr>
+          <w:rFonts w:ascii="Palatino Linotype" w:hAnsi="Palatino Linotype"/>
+          <w:szCs w:val="26"/>
+        </w:rPr>
+        <w:t>University of Pittsburgh</w:t>
+      </w:r>
+      <w:r>
+        <w:rPr>
+          <w:rFonts w:ascii="Palatino Linotype" w:hAnsi="Palatino Linotype"/>
+          <w:szCs w:val="26"/>
+        </w:rPr>
+        <w:tab/>
+      </w:r>
+      <w:r>
+        <w:rPr>
+          <w:rFonts w:ascii="Palatino Linotype" w:hAnsi="Palatino Linotype"/>
+          <w:szCs w:val="26"/>
+        </w:rPr>
+        <w:tab/>
+      </w:r>
+      <w:r>
+        <w:rPr>
+          <w:rFonts w:ascii="Palatino Linotype" w:hAnsi="Palatino Linotype"/>
+          <w:szCs w:val="26"/>
+        </w:rPr>
+        <w:t>3.712 GPA</w:t>
+      </w:r>
       <w:bookmarkStart w:id="0" w:name="_GoBack"/>
-      <w:r>
-        <w:rPr>
-          <w:rFonts w:ascii="Palatino Linotype" w:hAnsi="Palatino Linotype"/>
-          <w:szCs w:val="26"/>
-        </w:rPr>
-        <w:t>Litchfield Tower B, Mailbox #1011-1</w:t>
-      </w:r>
-    </w:p>
-    <w:p>
-      <w:pPr>
-        <w:jc w:val="center"/>
-        <w:rPr>
-          <w:rFonts w:ascii="Palatino Linotype" w:hAnsi="Palatino Linotype"/>
-          <w:szCs w:val="26"/>
-        </w:rPr>
-      </w:pPr>
-      <w:r>
-        <w:rPr>
-          <w:rFonts w:ascii="Palatino Linotype" w:hAnsi="Palatino Linotype"/>
-          <w:szCs w:val="26"/>
-        </w:rPr>
-        <w:t>3990 Fifth Avenue</w:t>
-      </w:r>
-    </w:p>
-    <w:p>
-      <w:pPr>
-        <w:jc w:val="center"/>
-        <w:rPr>
-          <w:rFonts w:ascii="Palatino Linotype" w:hAnsi="Palatino Linotype"/>
-          <w:szCs w:val="26"/>
-        </w:rPr>
-      </w:pPr>
-      <w:r>
-        <w:rPr>
-          <w:rFonts w:ascii="Palatino Linotype" w:hAnsi="Palatino Linotype"/>
-          <w:szCs w:val="26"/>
-        </w:rPr>
-        <w:t>Pittsburgh, PA 15213</w:t>
-      </w:r>
-    </w:p>
-    <w:bookmarkEnd w:id="0"/>
-    <w:p>
-      <w:pPr>
-        <w:tabs>
-          <w:tab w:val="center" w:pos="4680"/>
-          <w:tab w:val="right" w:pos="9360"/>
-        </w:tabs>
-        <w:rPr>
-          <w:rFonts w:ascii="Palatino Linotype" w:hAnsi="Palatino Linotype"/>
-          <w:szCs w:val="26"/>
-          <w:u w:val="single"/>
-        </w:rPr>
-      </w:pPr>
-      <w:r>
-        <w:rPr>
-          <w:rFonts w:ascii="Palatino Linotype" w:hAnsi="Palatino Linotype"/>
-          <w:szCs w:val="26"/>
-          <w:u w:val="single"/>
-        </w:rPr>
-        <w:t xml:space="preserve">Cell </w:t>
-      </w:r>
-      <w:r>
-        <w:rPr>
-          <w:rFonts w:ascii="Palatino Linotype" w:hAnsi="Palatino Linotype"/>
-          <w:szCs w:val="26"/>
-          <w:u w:val="single"/>
-        </w:rPr>
-        <w:t>–</w:t>
-      </w:r>
-      <w:r>
-        <w:rPr>
-          <w:rFonts w:ascii="Palatino Linotype" w:hAnsi="Palatino Linotype"/>
-          <w:szCs w:val="26"/>
-          <w:u w:val="single"/>
-        </w:rPr>
-        <w:t xml:space="preserve"> </w:t>
-      </w:r>
-      <w:r>
-        <w:rPr>
-          <w:rFonts w:ascii="Palatino Linotype" w:hAnsi="Palatino Linotype"/>
-          <w:szCs w:val="26"/>
-          <w:u w:val="single"/>
-        </w:rPr>
-        <w:t>(412) 915-5301</w:t>
-      </w:r>
-      <w:r>
-        <w:rPr>
-          <w:rFonts w:ascii="Palatino Linotype" w:hAnsi="Palatino Linotype"/>
-          <w:szCs w:val="26"/>
-          <w:u w:val="single"/>
-        </w:rPr>
-        <w:tab/>
-      </w:r>
-      <w:r>
-        <w:rPr>
-          <w:rFonts w:ascii="Palatino Linotype" w:hAnsi="Palatino Linotype"/>
-          <w:szCs w:val="26"/>
-          <w:u w:val="single"/>
-        </w:rPr>
-        <w:tab/>
-      </w:r>
-      <w:r>
-        <w:rPr>
-          <w:rFonts w:ascii="Palatino Linotype" w:hAnsi="Palatino Linotype"/>
-          <w:szCs w:val="26"/>
-          <w:u w:val="single"/>
-        </w:rPr>
-        <w:t>kjs137@pitt.edu</w:t>
-      </w:r>
-    </w:p>
-    <w:p>
-      <w:pPr>
-        <w:pStyle w:val="ListParagraph"/>
-        <w:tabs>
-          <w:tab w:val="left" w:pos="2160"/>
-          <w:tab w:val="center" w:pos="4680"/>
-          <w:tab w:val="right" w:pos="9360"/>
-        </w:tabs>
-        <w:rPr>
-          <w:rFonts w:ascii="Palatino Linotype" w:hAnsi="Palatino Linotype"/>
-          <w:szCs w:val="26"/>
-        </w:rPr>
-      </w:pPr>
-    </w:p>
-    <w:p>
-      <w:pPr>
-        <w:tabs>
-          <w:tab w:val="left" w:pos="2160"/>
-          <w:tab w:val="center" w:pos="4680"/>
-          <w:tab w:val="right" w:pos="9360"/>
-        </w:tabs>
-        <w:ind w:left="2160" w:hanging="2160"/>
-        <w:rPr>
-          <w:rFonts w:ascii="Palatino Linotype" w:hAnsi="Palatino Linotype"/>
-          <w:szCs w:val="26"/>
-        </w:rPr>
-      </w:pPr>
-      <w:r>
-        <w:rPr>
-          <w:rFonts w:ascii="Palatino Linotype" w:hAnsi="Palatino Linotype"/>
-          <w:b/>
-          <w:szCs w:val="26"/>
-        </w:rPr>
-        <w:t>EDUCATION</w:t>
-      </w:r>
-    </w:p>
-    <w:p>
-      <w:pPr>
-        <w:tabs>
-          <w:tab w:val="left" w:pos="2160"/>
-          <w:tab w:val="center" w:pos="4680"/>
-          <w:tab w:val="right" w:pos="9360"/>
-        </w:tabs>
-        <w:ind w:left="2160" w:hanging="2160"/>
-        <w:rPr>
-          <w:rFonts w:ascii="Palatino Linotype" w:hAnsi="Palatino Linotype"/>
-          <w:szCs w:val="26"/>
-        </w:rPr>
-      </w:pPr>
-      <w:r>
-        <w:rPr>
-          <w:rFonts w:ascii="Palatino Linotype" w:hAnsi="Palatino Linotype"/>
-          <w:szCs w:val="26"/>
-        </w:rPr>
-        <w:t>University of Pittsburgh</w:t>
-      </w:r>
-      <w:r>
-        <w:rPr>
-          <w:rFonts w:ascii="Palatino Linotype" w:hAnsi="Palatino Linotype"/>
-          <w:szCs w:val="26"/>
-        </w:rPr>
-        <w:tab/>
-      </w:r>
+      <w:bookmarkEnd w:id="0"/>
     </w:p>
     <w:p>
       <w:pPr>
@@ -974,7 +1012,7 @@
 </file>
 
 <file path=word/numbering.xml><?xml version="1.0" encoding="utf-8"?>
-<w:numbering xmlns:wpc="http://schemas.microsoft.com/office/word/2010/wordprocessingCanvas" xmlns:mc="http://schemas.openxmlformats.org/markup-compatibility/2006" xmlns:o="urn:schemas-microsoft-com:office:office" xmlns:r="http://schemas.openxmlformats.org/officeDocument/2006/relationships" xmlns:m="http://schemas.openxmlformats.org/officeDocument/2006/math" xmlns:v="urn:schemas-microsoft-com:vml" xmlns:wp14="http://schemas.microsoft.com/office/word/2010/wordprocessingDrawing" xmlns:wp="http://schemas.openxmlformats.org/drawingml/2006/wordprocessingDrawing" xmlns:w10="urn:schemas-microsoft-com:office:word" xmlns:w="http://schemas.openxmlformats.org/wordprocessingml/2006/main" xmlns:w14="http://schemas.microsoft.com/office/word/2010/wordml" xmlns:w15="http://schemas.microsoft.com/office/word/2012/wordml" xmlns:wpg="http://schemas.microsoft.com/office/word/2010/wordprocessingGroup" xmlns:wpi="http://schemas.microsoft.com/office/word/2010/wordprocessingInk" xmlns:wne="http://schemas.microsoft.com/office/word/2006/wordml" xmlns:wps="http://schemas.microsoft.com/office/word/2010/wordprocessingShape" mc:Ignorable="w14 w15 wp14">
+<w:numbering xmlns:wpc="http://schemas.microsoft.com/office/word/2010/wordprocessingCanvas" xmlns:cx="http://schemas.microsoft.com/office/drawing/2014/chartex" xmlns:cx1="http://schemas.microsoft.com/office/drawing/2015/9/8/chartex" xmlns:cx2="http://schemas.microsoft.com/office/drawing/2015/10/21/chartex" xmlns:cx3="http://schemas.microsoft.com/office/drawing/2016/5/9/chartex" xmlns:cx4="http://schemas.microsoft.com/office/drawing/2016/5/10/chartex" xmlns:cx5="http://schemas.microsoft.com/office/drawing/2016/5/11/chartex" xmlns:cx6="http://schemas.microsoft.com/office/drawing/2016/5/12/chartex" xmlns:cx7="http://schemas.microsoft.com/office/drawing/2016/5/13/chartex" xmlns:cx8="http://schemas.microsoft.com/office/drawing/2016/5/14/chartex" xmlns:mc="http://schemas.openxmlformats.org/markup-compatibility/2006" xmlns:aink="http://schemas.microsoft.com/office/drawing/2016/ink" xmlns:o="urn:schemas-microsoft-com:office:office" xmlns:r="http://schemas.openxmlformats.org/officeDocument/2006/relationships" xmlns:m="http://schemas.openxmlformats.org/officeDocument/2006/math" xmlns:v="urn:schemas-microsoft-com:vml" xmlns:wp14="http://schemas.microsoft.com/office/word/2010/wordprocessingDrawing" xmlns:wp="http://schemas.openxmlformats.org/drawingml/2006/wordprocessingDrawing" xmlns:w10="urn:schemas-microsoft-com:office:word" xmlns:w="http://schemas.openxmlformats.org/wordprocessingml/2006/main" xmlns:w14="http://schemas.microsoft.com/office/word/2010/wordml" xmlns:w15="http://schemas.microsoft.com/office/word/2012/wordml" xmlns:w16se="http://schemas.microsoft.com/office/word/2015/wordml/symex" xmlns:wpg="http://schemas.microsoft.com/office/word/2010/wordprocessingGroup" xmlns:wpi="http://schemas.microsoft.com/office/word/2010/wordprocessingInk" xmlns:wne="http://schemas.microsoft.com/office/word/2006/wordml" xmlns:wps="http://schemas.microsoft.com/office/word/2010/wordprocessingShape" mc:Ignorable="w14 w15 w16se wp14">
   <w:abstractNum w:abstractNumId="0" w15:restartNumberingAfterBreak="0">
     <w:nsid w:val="062A329A"/>
     <w:multiLevelType w:val="hybridMultilevel"/>
@@ -1446,7 +1484,7 @@
 </file>
 
 <file path=word/styles.xml><?xml version="1.0" encoding="utf-8"?>
-<w:styles xmlns:mc="http://schemas.openxmlformats.org/markup-compatibility/2006" xmlns:r="http://schemas.openxmlformats.org/officeDocument/2006/relationships" xmlns:w="http://schemas.openxmlformats.org/wordprocessingml/2006/main" xmlns:w14="http://schemas.microsoft.com/office/word/2010/wordml" xmlns:w15="http://schemas.microsoft.com/office/word/2012/wordml" mc:Ignorable="w14 w15">
+<w:styles xmlns:mc="http://schemas.openxmlformats.org/markup-compatibility/2006" xmlns:r="http://schemas.openxmlformats.org/officeDocument/2006/relationships" xmlns:w="http://schemas.openxmlformats.org/wordprocessingml/2006/main" xmlns:w14="http://schemas.microsoft.com/office/word/2010/wordml" xmlns:w15="http://schemas.microsoft.com/office/word/2012/wordml" xmlns:w16se="http://schemas.microsoft.com/office/word/2015/wordml/symex" mc:Ignorable="w14 w15 w16se">
   <w:docDefaults>
     <w:rPrDefault>
       <w:rPr>
@@ -1458,7 +1496,7 @@
     </w:rPrDefault>
     <w:pPrDefault/>
   </w:docDefaults>
-  <w:latentStyles w:defLockedState="0" w:defUIPriority="99" w:defSemiHidden="0" w:defUnhideWhenUsed="0" w:defQFormat="0" w:count="371">
+  <w:latentStyles w:defLockedState="0" w:defUIPriority="99" w:defSemiHidden="0" w:defUnhideWhenUsed="0" w:defQFormat="0" w:count="374">
     <w:lsdException w:name="Normal" w:uiPriority="0" w:qFormat="1"/>
     <w:lsdException w:name="heading 1" w:uiPriority="9" w:qFormat="1"/>
     <w:lsdException w:name="heading 2" w:semiHidden="1" w:uiPriority="9" w:unhideWhenUsed="1" w:qFormat="1"/>
@@ -1830,6 +1868,9 @@
     <w:lsdException w:name="List Table 5 Dark Accent 6" w:uiPriority="50"/>
     <w:lsdException w:name="List Table 6 Colorful Accent 6" w:uiPriority="51"/>
     <w:lsdException w:name="List Table 7 Colorful Accent 6" w:uiPriority="52"/>
+    <w:lsdException w:name="Mention" w:semiHidden="1" w:unhideWhenUsed="1"/>
+    <w:lsdException w:name="Smart Hyperlink" w:semiHidden="1" w:unhideWhenUsed="1"/>
+    <w:lsdException w:name="Hashtag" w:semiHidden="1" w:unhideWhenUsed="1"/>
   </w:latentStyles>
   <w:style w:type="paragraph" w:default="1" w:styleId="Normal">
     <w:name w:val="Normal"/>
@@ -2190,7 +2231,7 @@
 </file>
 
 <file path=customXml/itemProps1.xml><?xml version="1.0" encoding="utf-8"?>
-<ds:datastoreItem xmlns:ds="http://schemas.openxmlformats.org/officeDocument/2006/customXml" ds:itemID="{1341B37E-1782-4CD6-BF47-F0B3DD37A0D5}">
+<ds:datastoreItem xmlns:ds="http://schemas.openxmlformats.org/officeDocument/2006/customXml" ds:itemID="{E8F6C52F-EF99-4CB5-BC34-C5A2E77E41A5}">
   <ds:schemaRefs>
     <ds:schemaRef ds:uri="http://schemas.openxmlformats.org/officeDocument/2006/bibliography"/>
   </ds:schemaRefs>

</xml_diff>

<commit_message>
updated resume and theme change works now
</commit_message>
<xml_diff>
--- a/Kirtan Sakariya Resume.docx
+++ b/Kirtan Sakariya Resume.docx
@@ -71,7 +71,7 @@
     <w:p>
       <w:pPr>
         <w:tabs>
-          <w:tab w:val="center" w:pos="4680"/>
+          <w:tab w:val="center" w:pos="5040"/>
           <w:tab w:val="right" w:pos="9360"/>
         </w:tabs>
         <w:rPr>
@@ -119,6 +119,7 @@
           <w:u w:val="single"/>
         </w:rPr>
         <w:tab/>
+        <w:t>kirtansakariya.github.io</w:t>
       </w:r>
       <w:r>
         <w:rPr>
@@ -470,8 +471,10 @@
           <w:rFonts w:ascii="Palatino Linotype" w:hAnsi="Palatino Linotype"/>
           <w:szCs w:val="26"/>
         </w:rPr>
-        <w:t>Game Maker</w:t>
-      </w:r>
+        <w:t>Python</w:t>
+      </w:r>
+      <w:bookmarkStart w:id="0" w:name="_GoBack"/>
+      <w:bookmarkEnd w:id="0"/>
     </w:p>
     <w:p>
       <w:pPr>
@@ -496,7 +499,7 @@
           <w:rFonts w:ascii="Palatino Linotype" w:hAnsi="Palatino Linotype"/>
           <w:szCs w:val="26"/>
         </w:rPr>
-        <w:t>Python</w:t>
+        <w:t>Game Maker</w:t>
       </w:r>
     </w:p>
     <w:p>
@@ -548,7 +551,14 @@
           <w:rFonts w:ascii="Palatino Linotype" w:hAnsi="Palatino Linotype"/>
           <w:szCs w:val="26"/>
         </w:rPr>
-        <w:t>Intermediate</w:t>
+        <w:t>Proficient</w:t>
+      </w:r>
+      <w:r>
+        <w:rPr>
+          <w:rFonts w:ascii="Palatino Linotype" w:hAnsi="Palatino Linotype"/>
+          <w:szCs w:val="26"/>
+        </w:rPr>
+        <w:t xml:space="preserve"> in</w:t>
       </w:r>
     </w:p>
     <w:p>
@@ -1038,7 +1048,14 @@
           <w:rFonts w:ascii="Palatino Linotype" w:hAnsi="Palatino Linotype"/>
           <w:szCs w:val="26"/>
         </w:rPr>
-        <w:t>Went through the DVD collection and checked to see if any were missing</w:t>
+        <w:t xml:space="preserve">Went through the DVD collection and </w:t>
+      </w:r>
+      <w:r>
+        <w:rPr>
+          <w:rFonts w:ascii="Palatino Linotype" w:hAnsi="Palatino Linotype"/>
+          <w:szCs w:val="26"/>
+        </w:rPr>
+        <w:t>ensured that all DVDs were present</w:t>
       </w:r>
     </w:p>
     <w:p>
@@ -1127,8 +1144,6 @@
         </w:rPr>
         <w:t>Computer Science Club</w:t>
       </w:r>
-      <w:bookmarkStart w:id="0" w:name="_GoBack"/>
-      <w:bookmarkEnd w:id="0"/>
     </w:p>
     <w:sectPr>
       <w:pgSz w:w="12240" w:h="15840" w:code="1"/>
@@ -1731,6 +1746,7 @@
     <w:lsdException w:name="HTML Sample" w:semiHidden="1" w:unhideWhenUsed="1"/>
     <w:lsdException w:name="HTML Typewriter" w:semiHidden="1" w:unhideWhenUsed="1"/>
     <w:lsdException w:name="HTML Variable" w:semiHidden="1" w:unhideWhenUsed="1"/>
+    <w:lsdException w:name="Normal Table" w:semiHidden="1" w:unhideWhenUsed="1"/>
     <w:lsdException w:name="annotation subject" w:semiHidden="1" w:unhideWhenUsed="1"/>
     <w:lsdException w:name="No List" w:semiHidden="1" w:unhideWhenUsed="1"/>
     <w:lsdException w:name="Outline List 1" w:semiHidden="1" w:unhideWhenUsed="1"/>
@@ -1777,8 +1793,10 @@
     <w:lsdException w:name="Table Subtle 2" w:semiHidden="1" w:unhideWhenUsed="1"/>
     <w:lsdException w:name="Table Web 1" w:semiHidden="1" w:unhideWhenUsed="1"/>
     <w:lsdException w:name="Table Web 2" w:semiHidden="1" w:unhideWhenUsed="1"/>
+    <w:lsdException w:name="Table Web 3" w:semiHidden="1" w:unhideWhenUsed="1"/>
     <w:lsdException w:name="Balloon Text" w:semiHidden="1" w:unhideWhenUsed="1"/>
     <w:lsdException w:name="Table Grid" w:uiPriority="59"/>
+    <w:lsdException w:name="Table Theme" w:semiHidden="1" w:unhideWhenUsed="1"/>
     <w:lsdException w:name="Placeholder Text" w:semiHidden="1"/>
     <w:lsdException w:name="No Spacing" w:uiPriority="1" w:qFormat="1"/>
     <w:lsdException w:name="Light Shading" w:uiPriority="60"/>
@@ -2358,7 +2376,7 @@
 </file>
 
 <file path=customXml/itemProps1.xml><?xml version="1.0" encoding="utf-8"?>
-<ds:datastoreItem xmlns:ds="http://schemas.openxmlformats.org/officeDocument/2006/customXml" ds:itemID="{66ADAFB3-49E9-457F-95A6-169CCEA1F5E1}">
+<ds:datastoreItem xmlns:ds="http://schemas.openxmlformats.org/officeDocument/2006/customXml" ds:itemID="{6AB7EDD9-CF39-4E55-8B0B-6E290004869D}">
   <ds:schemaRefs>
     <ds:schemaRef ds:uri="http://schemas.openxmlformats.org/officeDocument/2006/bibliography"/>
   </ds:schemaRefs>

</xml_diff>